<commit_message>
update typo in years for CPW .docx
</commit_message>
<xml_diff>
--- a/Oliver Kelly.docx
+++ b/Oliver Kelly.docx
@@ -136,13 +136,8 @@
         <w:t>I’m a father, Husband &amp; technology enthusiast with a keen interest in automation</w:t>
       </w:r>
       <w:r>
-        <w:t xml:space="preserve">, </w:t>
-      </w:r>
-      <w:proofErr w:type="gramStart"/>
-      <w:r>
-        <w:t>cloud</w:t>
-      </w:r>
-      <w:proofErr w:type="gramEnd"/>
+        <w:t>, cloud</w:t>
+      </w:r>
       <w:r>
         <w:t xml:space="preserve"> and the DevOps methodology. I also have a passion for powerlifting and strength training amongst other </w:t>
       </w:r>
@@ -422,15 +417,7 @@
         <w:t>Patching and package management</w:t>
       </w:r>
       <w:r>
-        <w:t xml:space="preserve"> </w:t>
-      </w:r>
-      <w:proofErr w:type="gramStart"/>
-      <w:r>
-        <w:t>( Foreman</w:t>
-      </w:r>
-      <w:proofErr w:type="gramEnd"/>
-      <w:r>
-        <w:t xml:space="preserve"> )</w:t>
+        <w:t xml:space="preserve"> ( Foreman )</w:t>
       </w:r>
     </w:p>
     <w:p>
@@ -456,34 +443,10 @@
         <w:spacing w:after="0" w:line="240" w:lineRule="auto"/>
       </w:pPr>
       <w:r>
-        <w:t xml:space="preserve">Automation </w:t>
-      </w:r>
-      <w:proofErr w:type="gramStart"/>
-      <w:r>
-        <w:t>( AWX</w:t>
-      </w:r>
-      <w:proofErr w:type="gramEnd"/>
-      <w:r>
-        <w:t xml:space="preserve"> – Ansible</w:t>
-      </w:r>
-      <w:r>
-        <w:t xml:space="preserve"> / </w:t>
-      </w:r>
-      <w:proofErr w:type="spellStart"/>
-      <w:r>
-        <w:t>GoCD</w:t>
-      </w:r>
-      <w:proofErr w:type="spellEnd"/>
-      <w:r>
-        <w:t xml:space="preserve"> / </w:t>
-      </w:r>
-      <w:proofErr w:type="spellStart"/>
-      <w:r>
-        <w:t>Github</w:t>
-      </w:r>
-      <w:proofErr w:type="spellEnd"/>
-      <w:r>
-        <w:t xml:space="preserve"> Actions</w:t>
+        <w:t>Automation ( AWX – Ansible</w:t>
+      </w:r>
+      <w:r>
+        <w:t xml:space="preserve"> / GoCD / Github Actions</w:t>
       </w:r>
       <w:r>
         <w:t xml:space="preserve"> )</w:t>
@@ -498,21 +461,8 @@
         </w:numPr>
         <w:spacing w:after="0" w:line="240" w:lineRule="auto"/>
       </w:pPr>
-      <w:proofErr w:type="spellStart"/>
-      <w:r>
-        <w:t>IaC</w:t>
-      </w:r>
-      <w:proofErr w:type="spellEnd"/>
-      <w:r>
-        <w:t xml:space="preserve"> </w:t>
-      </w:r>
-      <w:proofErr w:type="gramStart"/>
-      <w:r>
-        <w:t>( Terraform</w:t>
-      </w:r>
-      <w:proofErr w:type="gramEnd"/>
-      <w:r>
-        <w:t xml:space="preserve"> )</w:t>
+      <w:r>
+        <w:t>IaC ( Terraform )</w:t>
       </w:r>
     </w:p>
     <w:p>
@@ -525,15 +475,7 @@
         <w:spacing w:after="0" w:line="240" w:lineRule="auto"/>
       </w:pPr>
       <w:r>
-        <w:t xml:space="preserve">Monitoring platform </w:t>
-      </w:r>
-      <w:proofErr w:type="gramStart"/>
-      <w:r>
-        <w:t>( Zabbix</w:t>
-      </w:r>
-      <w:proofErr w:type="gramEnd"/>
-      <w:r>
-        <w:t xml:space="preserve"> )</w:t>
+        <w:t>Monitoring platform ( Zabbix )</w:t>
       </w:r>
     </w:p>
     <w:p>
@@ -549,15 +491,7 @@
         <w:t>3rd Party SFTP platform</w:t>
       </w:r>
       <w:r>
-        <w:t xml:space="preserve"> </w:t>
-      </w:r>
-      <w:proofErr w:type="gramStart"/>
-      <w:r>
-        <w:t>( SFTP</w:t>
-      </w:r>
-      <w:proofErr w:type="gramEnd"/>
-      <w:r>
-        <w:t>/SFTP )</w:t>
+        <w:t xml:space="preserve"> ( SFTP/SFTP )</w:t>
       </w:r>
     </w:p>
     <w:p>
@@ -570,20 +504,7 @@
         <w:spacing w:after="0" w:line="240" w:lineRule="auto"/>
       </w:pPr>
       <w:r>
-        <w:t xml:space="preserve">Password/Secret Management service </w:t>
-      </w:r>
-      <w:proofErr w:type="gramStart"/>
-      <w:r>
-        <w:t xml:space="preserve">( </w:t>
-      </w:r>
-      <w:proofErr w:type="spellStart"/>
-      <w:r>
-        <w:t>Hashicorp</w:t>
-      </w:r>
-      <w:proofErr w:type="spellEnd"/>
-      <w:proofErr w:type="gramEnd"/>
-      <w:r>
-        <w:t xml:space="preserve"> Vault )</w:t>
+        <w:t>Password/Secret Management service ( Hashicorp Vault )</w:t>
       </w:r>
     </w:p>
     <w:p>
@@ -596,20 +517,7 @@
         <w:spacing w:after="0" w:line="240" w:lineRule="auto"/>
       </w:pPr>
       <w:r>
-        <w:t xml:space="preserve">Internal DNS </w:t>
-      </w:r>
-      <w:proofErr w:type="gramStart"/>
-      <w:r>
-        <w:t xml:space="preserve">( </w:t>
-      </w:r>
-      <w:proofErr w:type="spellStart"/>
-      <w:r>
-        <w:t>PowerDNS</w:t>
-      </w:r>
-      <w:proofErr w:type="spellEnd"/>
-      <w:proofErr w:type="gramEnd"/>
-      <w:r>
-        <w:t xml:space="preserve"> )</w:t>
+        <w:t>Internal DNS ( PowerDNS )</w:t>
       </w:r>
     </w:p>
     <w:p>
@@ -625,15 +533,7 @@
         <w:t>Linux Authentication service</w:t>
       </w:r>
       <w:r>
-        <w:t xml:space="preserve"> </w:t>
-      </w:r>
-      <w:proofErr w:type="gramStart"/>
-      <w:r>
-        <w:t>( LDAPS</w:t>
-      </w:r>
-      <w:proofErr w:type="gramEnd"/>
-      <w:r>
-        <w:t xml:space="preserve"> )</w:t>
+        <w:t xml:space="preserve"> ( LDAPS )</w:t>
       </w:r>
     </w:p>
     <w:p>
@@ -649,15 +549,7 @@
         <w:t>Certificate and PKI services</w:t>
       </w:r>
       <w:r>
-        <w:t xml:space="preserve"> </w:t>
-      </w:r>
-      <w:proofErr w:type="gramStart"/>
-      <w:r>
-        <w:t>( CFSSL</w:t>
-      </w:r>
-      <w:proofErr w:type="gramEnd"/>
-      <w:r>
-        <w:t xml:space="preserve"> )</w:t>
+        <w:t xml:space="preserve"> ( CFSSL )</w:t>
       </w:r>
     </w:p>
     <w:p>
@@ -822,11 +714,9 @@
         </w:numPr>
         <w:spacing w:after="0" w:line="240" w:lineRule="auto"/>
       </w:pPr>
-      <w:proofErr w:type="spellStart"/>
       <w:r>
         <w:t>Stackstorm</w:t>
       </w:r>
-      <w:proofErr w:type="spellEnd"/>
     </w:p>
     <w:p>
       <w:pPr>
@@ -837,11 +727,9 @@
         </w:numPr>
         <w:spacing w:after="0" w:line="240" w:lineRule="auto"/>
       </w:pPr>
-      <w:proofErr w:type="spellStart"/>
       <w:r>
         <w:t>GoCD</w:t>
       </w:r>
-      <w:proofErr w:type="spellEnd"/>
     </w:p>
     <w:p>
       <w:pPr>
@@ -865,13 +753,8 @@
         </w:numPr>
         <w:spacing w:after="0" w:line="240" w:lineRule="auto"/>
       </w:pPr>
-      <w:proofErr w:type="spellStart"/>
-      <w:r>
-        <w:t>Hashicorp</w:t>
-      </w:r>
-      <w:proofErr w:type="spellEnd"/>
-      <w:r>
-        <w:t xml:space="preserve"> Vault</w:t>
+      <w:r>
+        <w:t>Hashicorp Vault</w:t>
       </w:r>
     </w:p>
     <w:p>
@@ -883,13 +766,8 @@
         </w:numPr>
         <w:spacing w:after="0" w:line="240" w:lineRule="auto"/>
       </w:pPr>
-      <w:proofErr w:type="spellStart"/>
-      <w:r>
-        <w:t>Hashicorp</w:t>
-      </w:r>
-      <w:proofErr w:type="spellEnd"/>
-      <w:r>
-        <w:t xml:space="preserve"> Consul</w:t>
+      <w:r>
+        <w:t>Hashicorp Consul</w:t>
       </w:r>
     </w:p>
     <w:p>
@@ -929,23 +807,13 @@
           <w:bCs/>
         </w:rPr>
       </w:pPr>
-      <w:proofErr w:type="spellStart"/>
       <w:r>
         <w:rPr>
           <w:rFonts w:asciiTheme="majorHAnsi" w:hAnsiTheme="majorHAnsi" w:cstheme="majorHAnsi"/>
           <w:b/>
           <w:bCs/>
         </w:rPr>
-        <w:t>DataCenter</w:t>
-      </w:r>
-      <w:proofErr w:type="spellEnd"/>
-      <w:r>
-        <w:rPr>
-          <w:rFonts w:asciiTheme="majorHAnsi" w:hAnsiTheme="majorHAnsi" w:cstheme="majorHAnsi"/>
-          <w:b/>
-          <w:bCs/>
-        </w:rPr>
-        <w:t xml:space="preserve"> Engineer/IT Infrastructure project engineer (2018-2022)</w:t>
+        <w:t>DataCenter Engineer/IT Infrastructure project engineer (2018-2022)</w:t>
       </w:r>
     </w:p>
     <w:p>
@@ -1541,13 +1409,8 @@
         <w:t xml:space="preserve"> </w:t>
       </w:r>
       <w:r>
-        <w:t xml:space="preserve">label </w:t>
-      </w:r>
-      <w:proofErr w:type="gramStart"/>
-      <w:r>
-        <w:t>printers</w:t>
-      </w:r>
-      <w:proofErr w:type="gramEnd"/>
+        <w:t>label printers</w:t>
+      </w:r>
     </w:p>
     <w:p>
       <w:pPr>
@@ -1655,7 +1518,25 @@
           <w:sz w:val="28"/>
           <w:szCs w:val="28"/>
         </w:rPr>
-        <w:t>CPW - Carphone Warehouse (2021-2015)</w:t>
+        <w:t>CPW - Carphone Warehouse (20</w:t>
+      </w:r>
+      <w:r>
+        <w:rPr>
+          <w:b/>
+          <w:bCs/>
+          <w:sz w:val="28"/>
+          <w:szCs w:val="28"/>
+        </w:rPr>
+        <w:t>12</w:t>
+      </w:r>
+      <w:r>
+        <w:rPr>
+          <w:b/>
+          <w:bCs/>
+          <w:sz w:val="28"/>
+          <w:szCs w:val="28"/>
+        </w:rPr>
+        <w:t>-2015)</w:t>
       </w:r>
     </w:p>
     <w:p>
@@ -1826,13 +1707,8 @@
         </w:numPr>
         <w:spacing w:after="0" w:line="240" w:lineRule="auto"/>
       </w:pPr>
-      <w:proofErr w:type="spellStart"/>
-      <w:r>
-        <w:t>Bsc</w:t>
-      </w:r>
-      <w:proofErr w:type="spellEnd"/>
-      <w:r>
-        <w:t xml:space="preserve"> Hons Computer Games Technology - LJMU - 2008-2011</w:t>
+      <w:r>
+        <w:t>Bsc Hons Computer Games Technology - LJMU - 2008-2011</w:t>
       </w:r>
     </w:p>
     <w:p>
@@ -1845,10 +1721,7 @@
         <w:spacing w:after="0" w:line="240" w:lineRule="auto"/>
       </w:pPr>
       <w:r>
-        <w:t>Microsoft Certified: Azure Administrator Associate</w:t>
-      </w:r>
-      <w:r>
-        <w:t xml:space="preserve"> </w:t>
+        <w:t xml:space="preserve">Microsoft Certified: Azure Administrator Associate </w:t>
       </w:r>
       <w:r>
         <w:t>(</w:t>

</xml_diff>